<commit_message>
schemas added to word file with er diagram
</commit_message>
<xml_diff>
--- a/ER diagrammet.docx
+++ b/ER diagrammet.docx
@@ -43,8 +43,229 @@
           </wp:inline>
         </w:drawing>
       </w:r>
+    </w:p>
+    <w:p>
+      <w:r>
+        <w:br w:type="page"/>
+      </w:r>
+    </w:p>
+    <w:p>
+      <w:r>
+        <w:rPr>
+          <w:noProof/>
+        </w:rPr>
+        <w:lastRenderedPageBreak/>
+        <w:drawing>
+          <wp:inline distT="0" distB="0" distL="0" distR="0">
+            <wp:extent cx="2750820" cy="1562100"/>
+            <wp:effectExtent l="0" t="0" r="0" b="0"/>
+            <wp:docPr id="2" name="Billede 2"/>
+            <wp:cNvGraphicFramePr>
+              <a:graphicFrameLocks xmlns:a="http://schemas.openxmlformats.org/drawingml/2006/main" noChangeAspect="1"/>
+            </wp:cNvGraphicFramePr>
+            <a:graphic xmlns:a="http://schemas.openxmlformats.org/drawingml/2006/main">
+              <a:graphicData uri="http://schemas.openxmlformats.org/drawingml/2006/picture">
+                <pic:pic xmlns:pic="http://schemas.openxmlformats.org/drawingml/2006/picture">
+                  <pic:nvPicPr>
+                    <pic:cNvPr id="0" name="Picture 1"/>
+                    <pic:cNvPicPr>
+                      <a:picLocks noChangeAspect="1" noChangeArrowheads="1"/>
+                    </pic:cNvPicPr>
+                  </pic:nvPicPr>
+                  <pic:blipFill>
+                    <a:blip r:embed="rId5">
+                      <a:extLst>
+                        <a:ext uri="{28A0092B-C50C-407E-A947-70E740481C1C}">
+                          <a14:useLocalDpi xmlns:a14="http://schemas.microsoft.com/office/drawing/2010/main" val="0"/>
+                        </a:ext>
+                      </a:extLst>
+                    </a:blip>
+                    <a:srcRect/>
+                    <a:stretch>
+                      <a:fillRect/>
+                    </a:stretch>
+                  </pic:blipFill>
+                  <pic:spPr bwMode="auto">
+                    <a:xfrm>
+                      <a:off x="0" y="0"/>
+                      <a:ext cx="2750820" cy="1562100"/>
+                    </a:xfrm>
+                    <a:prstGeom prst="rect">
+                      <a:avLst/>
+                    </a:prstGeom>
+                    <a:noFill/>
+                    <a:ln>
+                      <a:noFill/>
+                    </a:ln>
+                  </pic:spPr>
+                </pic:pic>
+              </a:graphicData>
+            </a:graphic>
+          </wp:inline>
+        </w:drawing>
+      </w:r>
+      <w:r>
+        <w:rPr>
+          <w:noProof/>
+        </w:rPr>
+        <w:drawing>
+          <wp:inline distT="0" distB="0" distL="0" distR="0" wp14:anchorId="59703095" wp14:editId="4004A3BD">
+            <wp:extent cx="2651760" cy="4511040"/>
+            <wp:effectExtent l="0" t="0" r="0" b="3810"/>
+            <wp:docPr id="3" name="Billede 3"/>
+            <wp:cNvGraphicFramePr>
+              <a:graphicFrameLocks xmlns:a="http://schemas.openxmlformats.org/drawingml/2006/main" noChangeAspect="1"/>
+            </wp:cNvGraphicFramePr>
+            <a:graphic xmlns:a="http://schemas.openxmlformats.org/drawingml/2006/main">
+              <a:graphicData uri="http://schemas.openxmlformats.org/drawingml/2006/picture">
+                <pic:pic xmlns:pic="http://schemas.openxmlformats.org/drawingml/2006/picture">
+                  <pic:nvPicPr>
+                    <pic:cNvPr id="0" name="Picture 2"/>
+                    <pic:cNvPicPr>
+                      <a:picLocks noChangeAspect="1" noChangeArrowheads="1"/>
+                    </pic:cNvPicPr>
+                  </pic:nvPicPr>
+                  <pic:blipFill>
+                    <a:blip r:embed="rId6">
+                      <a:extLst>
+                        <a:ext uri="{28A0092B-C50C-407E-A947-70E740481C1C}">
+                          <a14:useLocalDpi xmlns:a14="http://schemas.microsoft.com/office/drawing/2010/main" val="0"/>
+                        </a:ext>
+                      </a:extLst>
+                    </a:blip>
+                    <a:srcRect/>
+                    <a:stretch>
+                      <a:fillRect/>
+                    </a:stretch>
+                  </pic:blipFill>
+                  <pic:spPr bwMode="auto">
+                    <a:xfrm>
+                      <a:off x="0" y="0"/>
+                      <a:ext cx="2651760" cy="4511040"/>
+                    </a:xfrm>
+                    <a:prstGeom prst="rect">
+                      <a:avLst/>
+                    </a:prstGeom>
+                    <a:noFill/>
+                    <a:ln>
+                      <a:noFill/>
+                    </a:ln>
+                  </pic:spPr>
+                </pic:pic>
+              </a:graphicData>
+            </a:graphic>
+          </wp:inline>
+        </w:drawing>
+      </w:r>
+      <w:r>
+        <w:rPr>
+          <w:noProof/>
+        </w:rPr>
+        <w:lastRenderedPageBreak/>
+        <w:drawing>
+          <wp:inline distT="0" distB="0" distL="0" distR="0">
+            <wp:extent cx="2773680" cy="4061460"/>
+            <wp:effectExtent l="0" t="0" r="7620" b="0"/>
+            <wp:docPr id="5" name="Billede 5"/>
+            <wp:cNvGraphicFramePr>
+              <a:graphicFrameLocks xmlns:a="http://schemas.openxmlformats.org/drawingml/2006/main" noChangeAspect="1"/>
+            </wp:cNvGraphicFramePr>
+            <a:graphic xmlns:a="http://schemas.openxmlformats.org/drawingml/2006/main">
+              <a:graphicData uri="http://schemas.openxmlformats.org/drawingml/2006/picture">
+                <pic:pic xmlns:pic="http://schemas.openxmlformats.org/drawingml/2006/picture">
+                  <pic:nvPicPr>
+                    <pic:cNvPr id="0" name="Picture 4"/>
+                    <pic:cNvPicPr>
+                      <a:picLocks noChangeAspect="1" noChangeArrowheads="1"/>
+                    </pic:cNvPicPr>
+                  </pic:nvPicPr>
+                  <pic:blipFill>
+                    <a:blip r:embed="rId7">
+                      <a:extLst>
+                        <a:ext uri="{28A0092B-C50C-407E-A947-70E740481C1C}">
+                          <a14:useLocalDpi xmlns:a14="http://schemas.microsoft.com/office/drawing/2010/main" val="0"/>
+                        </a:ext>
+                      </a:extLst>
+                    </a:blip>
+                    <a:srcRect/>
+                    <a:stretch>
+                      <a:fillRect/>
+                    </a:stretch>
+                  </pic:blipFill>
+                  <pic:spPr bwMode="auto">
+                    <a:xfrm>
+                      <a:off x="0" y="0"/>
+                      <a:ext cx="2773680" cy="4061460"/>
+                    </a:xfrm>
+                    <a:prstGeom prst="rect">
+                      <a:avLst/>
+                    </a:prstGeom>
+                    <a:noFill/>
+                    <a:ln>
+                      <a:noFill/>
+                    </a:ln>
+                  </pic:spPr>
+                </pic:pic>
+              </a:graphicData>
+            </a:graphic>
+          </wp:inline>
+        </w:drawing>
+      </w:r>
       <w:bookmarkStart w:id="0" w:name="_GoBack"/>
       <w:bookmarkEnd w:id="0"/>
+      <w:r>
+        <w:rPr>
+          <w:noProof/>
+        </w:rPr>
+        <w:drawing>
+          <wp:inline distT="0" distB="0" distL="0" distR="0">
+            <wp:extent cx="2667000" cy="2057400"/>
+            <wp:effectExtent l="0" t="0" r="0" b="0"/>
+            <wp:docPr id="4" name="Billede 4"/>
+            <wp:cNvGraphicFramePr>
+              <a:graphicFrameLocks xmlns:a="http://schemas.openxmlformats.org/drawingml/2006/main" noChangeAspect="1"/>
+            </wp:cNvGraphicFramePr>
+            <a:graphic xmlns:a="http://schemas.openxmlformats.org/drawingml/2006/main">
+              <a:graphicData uri="http://schemas.openxmlformats.org/drawingml/2006/picture">
+                <pic:pic xmlns:pic="http://schemas.openxmlformats.org/drawingml/2006/picture">
+                  <pic:nvPicPr>
+                    <pic:cNvPr id="0" name="Picture 3"/>
+                    <pic:cNvPicPr>
+                      <a:picLocks noChangeAspect="1" noChangeArrowheads="1"/>
+                    </pic:cNvPicPr>
+                  </pic:nvPicPr>
+                  <pic:blipFill>
+                    <a:blip r:embed="rId8">
+                      <a:extLst>
+                        <a:ext uri="{28A0092B-C50C-407E-A947-70E740481C1C}">
+                          <a14:useLocalDpi xmlns:a14="http://schemas.microsoft.com/office/drawing/2010/main" val="0"/>
+                        </a:ext>
+                      </a:extLst>
+                    </a:blip>
+                    <a:srcRect/>
+                    <a:stretch>
+                      <a:fillRect/>
+                    </a:stretch>
+                  </pic:blipFill>
+                  <pic:spPr bwMode="auto">
+                    <a:xfrm>
+                      <a:off x="0" y="0"/>
+                      <a:ext cx="2667000" cy="2057400"/>
+                    </a:xfrm>
+                    <a:prstGeom prst="rect">
+                      <a:avLst/>
+                    </a:prstGeom>
+                    <a:noFill/>
+                    <a:ln>
+                      <a:noFill/>
+                    </a:ln>
+                  </pic:spPr>
+                </pic:pic>
+              </a:graphicData>
+            </a:graphic>
+          </wp:inline>
+        </w:drawing>
+      </w:r>
     </w:p>
     <w:sectPr>
       <w:pgSz w:w="11906" w:h="16838"/>

</xml_diff>

<commit_message>
schemas i fil med ER overskrevet med billeder hvor arrays er foldet ud
</commit_message>
<xml_diff>
--- a/ER diagrammet.docx
+++ b/ER diagrammet.docx
@@ -56,10 +56,10 @@
         </w:rPr>
         <w:lastRenderedPageBreak/>
         <w:drawing>
-          <wp:inline distT="0" distB="0" distL="0" distR="0">
-            <wp:extent cx="2750820" cy="1562100"/>
-            <wp:effectExtent l="0" t="0" r="0" b="0"/>
-            <wp:docPr id="2" name="Billede 2"/>
+          <wp:inline distT="0" distB="0" distL="0" distR="0" wp14:anchorId="3FA08E52" wp14:editId="6841BE46">
+            <wp:extent cx="3286125" cy="3381375"/>
+            <wp:effectExtent l="0" t="0" r="9525" b="9525"/>
+            <wp:docPr id="8" name="Billede 8"/>
             <wp:cNvGraphicFramePr>
               <a:graphicFrameLocks xmlns:a="http://schemas.openxmlformats.org/drawingml/2006/main" noChangeAspect="1"/>
             </wp:cNvGraphicFramePr>
@@ -67,36 +67,23 @@
               <a:graphicData uri="http://schemas.openxmlformats.org/drawingml/2006/picture">
                 <pic:pic xmlns:pic="http://schemas.openxmlformats.org/drawingml/2006/picture">
                   <pic:nvPicPr>
-                    <pic:cNvPr id="0" name="Picture 1"/>
-                    <pic:cNvPicPr>
-                      <a:picLocks noChangeAspect="1" noChangeArrowheads="1"/>
-                    </pic:cNvPicPr>
+                    <pic:cNvPr id="1" name=""/>
+                    <pic:cNvPicPr/>
                   </pic:nvPicPr>
                   <pic:blipFill>
-                    <a:blip r:embed="rId5">
-                      <a:extLst>
-                        <a:ext uri="{28A0092B-C50C-407E-A947-70E740481C1C}">
-                          <a14:useLocalDpi xmlns:a14="http://schemas.microsoft.com/office/drawing/2010/main" val="0"/>
-                        </a:ext>
-                      </a:extLst>
-                    </a:blip>
-                    <a:srcRect/>
+                    <a:blip r:embed="rId5"/>
                     <a:stretch>
                       <a:fillRect/>
                     </a:stretch>
                   </pic:blipFill>
-                  <pic:spPr bwMode="auto">
+                  <pic:spPr>
                     <a:xfrm>
                       <a:off x="0" y="0"/>
-                      <a:ext cx="2750820" cy="1562100"/>
+                      <a:ext cx="3286125" cy="3381375"/>
                     </a:xfrm>
                     <a:prstGeom prst="rect">
                       <a:avLst/>
                     </a:prstGeom>
-                    <a:noFill/>
-                    <a:ln>
-                      <a:noFill/>
-                    </a:ln>
                   </pic:spPr>
                 </pic:pic>
               </a:graphicData>
@@ -104,6 +91,8 @@
           </wp:inline>
         </w:drawing>
       </w:r>
+      <w:bookmarkStart w:id="0" w:name="_GoBack"/>
+      <w:bookmarkEnd w:id="0"/>
       <w:r>
         <w:rPr>
           <w:noProof/>
@@ -163,10 +152,10 @@
         </w:rPr>
         <w:lastRenderedPageBreak/>
         <w:drawing>
-          <wp:inline distT="0" distB="0" distL="0" distR="0">
-            <wp:extent cx="2773680" cy="4061460"/>
-            <wp:effectExtent l="0" t="0" r="7620" b="0"/>
-            <wp:docPr id="5" name="Billede 5"/>
+          <wp:inline distT="0" distB="0" distL="0" distR="0" wp14:anchorId="7D045DDC" wp14:editId="2EA1F00E">
+            <wp:extent cx="3552825" cy="5219700"/>
+            <wp:effectExtent l="0" t="0" r="9525" b="0"/>
+            <wp:docPr id="6" name="Billede 6"/>
             <wp:cNvGraphicFramePr>
               <a:graphicFrameLocks xmlns:a="http://schemas.openxmlformats.org/drawingml/2006/main" noChangeAspect="1"/>
             </wp:cNvGraphicFramePr>
@@ -174,36 +163,23 @@
               <a:graphicData uri="http://schemas.openxmlformats.org/drawingml/2006/picture">
                 <pic:pic xmlns:pic="http://schemas.openxmlformats.org/drawingml/2006/picture">
                   <pic:nvPicPr>
-                    <pic:cNvPr id="0" name="Picture 4"/>
-                    <pic:cNvPicPr>
-                      <a:picLocks noChangeAspect="1" noChangeArrowheads="1"/>
-                    </pic:cNvPicPr>
+                    <pic:cNvPr id="1" name=""/>
+                    <pic:cNvPicPr/>
                   </pic:nvPicPr>
                   <pic:blipFill>
-                    <a:blip r:embed="rId7">
-                      <a:extLst>
-                        <a:ext uri="{28A0092B-C50C-407E-A947-70E740481C1C}">
-                          <a14:useLocalDpi xmlns:a14="http://schemas.microsoft.com/office/drawing/2010/main" val="0"/>
-                        </a:ext>
-                      </a:extLst>
-                    </a:blip>
-                    <a:srcRect/>
+                    <a:blip r:embed="rId7"/>
                     <a:stretch>
                       <a:fillRect/>
                     </a:stretch>
                   </pic:blipFill>
-                  <pic:spPr bwMode="auto">
+                  <pic:spPr>
                     <a:xfrm>
                       <a:off x="0" y="0"/>
-                      <a:ext cx="2773680" cy="4061460"/>
+                      <a:ext cx="3552825" cy="5219700"/>
                     </a:xfrm>
                     <a:prstGeom prst="rect">
                       <a:avLst/>
                     </a:prstGeom>
-                    <a:noFill/>
-                    <a:ln>
-                      <a:noFill/>
-                    </a:ln>
                   </pic:spPr>
                 </pic:pic>
               </a:graphicData>
@@ -211,17 +187,16 @@
           </wp:inline>
         </w:drawing>
       </w:r>
-      <w:bookmarkStart w:id="0" w:name="_GoBack"/>
-      <w:bookmarkEnd w:id="0"/>
       <w:r>
         <w:rPr>
           <w:noProof/>
         </w:rPr>
+        <w:lastRenderedPageBreak/>
         <w:drawing>
-          <wp:inline distT="0" distB="0" distL="0" distR="0">
-            <wp:extent cx="2667000" cy="2057400"/>
-            <wp:effectExtent l="0" t="0" r="0" b="0"/>
-            <wp:docPr id="4" name="Billede 4"/>
+          <wp:inline distT="0" distB="0" distL="0" distR="0" wp14:anchorId="15301A4E" wp14:editId="17926F2B">
+            <wp:extent cx="3838575" cy="6534150"/>
+            <wp:effectExtent l="0" t="0" r="9525" b="0"/>
+            <wp:docPr id="7" name="Billede 7"/>
             <wp:cNvGraphicFramePr>
               <a:graphicFrameLocks xmlns:a="http://schemas.openxmlformats.org/drawingml/2006/main" noChangeAspect="1"/>
             </wp:cNvGraphicFramePr>
@@ -229,36 +204,23 @@
               <a:graphicData uri="http://schemas.openxmlformats.org/drawingml/2006/picture">
                 <pic:pic xmlns:pic="http://schemas.openxmlformats.org/drawingml/2006/picture">
                   <pic:nvPicPr>
-                    <pic:cNvPr id="0" name="Picture 3"/>
-                    <pic:cNvPicPr>
-                      <a:picLocks noChangeAspect="1" noChangeArrowheads="1"/>
-                    </pic:cNvPicPr>
+                    <pic:cNvPr id="1" name=""/>
+                    <pic:cNvPicPr/>
                   </pic:nvPicPr>
                   <pic:blipFill>
-                    <a:blip r:embed="rId8">
-                      <a:extLst>
-                        <a:ext uri="{28A0092B-C50C-407E-A947-70E740481C1C}">
-                          <a14:useLocalDpi xmlns:a14="http://schemas.microsoft.com/office/drawing/2010/main" val="0"/>
-                        </a:ext>
-                      </a:extLst>
-                    </a:blip>
-                    <a:srcRect/>
+                    <a:blip r:embed="rId8"/>
                     <a:stretch>
                       <a:fillRect/>
                     </a:stretch>
                   </pic:blipFill>
-                  <pic:spPr bwMode="auto">
+                  <pic:spPr>
                     <a:xfrm>
                       <a:off x="0" y="0"/>
-                      <a:ext cx="2667000" cy="2057400"/>
+                      <a:ext cx="3838575" cy="6534150"/>
                     </a:xfrm>
                     <a:prstGeom prst="rect">
                       <a:avLst/>
                     </a:prstGeom>
-                    <a:noFill/>
-                    <a:ln>
-                      <a:noFill/>
-                    </a:ln>
                   </pic:spPr>
                 </pic:pic>
               </a:graphicData>

</xml_diff>